<commit_message>
forgot a small part of the proj. will run at home
</commit_message>
<xml_diff>
--- a/CSE_Directory/CSE_Assignments/active/CSE_3313-SI/proj/report.docx
+++ b/CSE_Directory/CSE_Assignments/active/CSE_3313-SI/proj/report.docx
@@ -616,7 +616,15 @@
     </w:p>
     <w:p>
       <w:r>
-        <w:t xml:space="preserve">I will note that for some reason my c2d() function provides slightly different results than from the </w:t>
+        <w:t>I will note that for some reason my c2</w:t>
+      </w:r>
+      <w:proofErr w:type="gramStart"/>
+      <w:r>
+        <w:t>d(</w:t>
+      </w:r>
+      <w:proofErr w:type="gramEnd"/>
+      <w:r>
+        <w:t xml:space="preserve">) function provides slightly different results than from the </w:t>
       </w:r>
       <w:r>
         <w:t>instructions</w:t>
@@ -625,12 +633,17 @@
         <w:t xml:space="preserve">. My </w:t>
       </w:r>
       <w:proofErr w:type="spellStart"/>
+      <w:proofErr w:type="gramStart"/>
       <w:r>
         <w:t>tf</w:t>
       </w:r>
       <w:proofErr w:type="spellEnd"/>
       <w:r>
-        <w:t xml:space="preserve">() function provides the same continuous transfer function but, when converting to a digital version, the denominator is the same as shown but my numerator is slightly different. This can be due to many things, but the results are still mostly correct. </w:t>
+        <w:t>(</w:t>
+      </w:r>
+      <w:proofErr w:type="gramEnd"/>
+      <w:r>
+        <w:t xml:space="preserve">) function provides the same continuous transfer function but, when converting to a digital version, the denominator is the same as shown but my numerator is slightly different. This can be due to many things, but the results are still mostly correct. </w:t>
       </w:r>
     </w:p>
     <w:p>
@@ -638,7 +651,23 @@
         <w:t xml:space="preserve">When N is large, the </w:t>
       </w:r>
       <w:r>
-        <w:t xml:space="preserve">A and B lists still filters as expected, but the magnitude of the resulting signal is increased. This might be due to precision errors or due to the different results from c2d() on my computer. Either way, I decided to keep N within a reasonable range (N&lt;4) to have reasonable </w:t>
+        <w:t xml:space="preserve">A and B lists still </w:t>
+      </w:r>
+      <w:proofErr w:type="gramStart"/>
+      <w:r>
+        <w:t>filters</w:t>
+      </w:r>
+      <w:proofErr w:type="gramEnd"/>
+      <w:r>
+        <w:t xml:space="preserve"> as expected, but the magnitude of the resulting signal is increased. This might be due to precision errors or due to the different results from c2</w:t>
+      </w:r>
+      <w:proofErr w:type="gramStart"/>
+      <w:r>
+        <w:t>d(</w:t>
+      </w:r>
+      <w:proofErr w:type="gramEnd"/>
+      <w:r>
+        <w:t xml:space="preserve">) on my computer. Either way, I decided to keep N within a reasonable range (N&lt;4) to have reasonable </w:t>
       </w:r>
       <w:r>
         <w:t>results.</w:t>
@@ -649,7 +678,15 @@
     </w:p>
     <w:p>
       <w:r>
-        <w:t>I’ll include my MATLAB file in case c2d() works differently on your computer.</w:t>
+        <w:t>I’ll include my MATLAB file in case c2</w:t>
+      </w:r>
+      <w:proofErr w:type="gramStart"/>
+      <w:r>
+        <w:t>d(</w:t>
+      </w:r>
+      <w:proofErr w:type="gramEnd"/>
+      <w:r>
+        <w:t>) works differently on your computer.</w:t>
       </w:r>
     </w:p>
     <w:p>
@@ -747,6 +784,9 @@
     </w:p>
     <w:p>
       <w:r>
+        <w:rPr>
+          <w:noProof/>
+        </w:rPr>
         <w:drawing>
           <wp:inline distT="0" distB="0" distL="0" distR="0" wp14:anchorId="3BE73908" wp14:editId="1CA43A32">
             <wp:extent cx="3924300" cy="3556618"/>
@@ -794,6 +834,9 @@
     </w:p>
     <w:p>
       <w:r>
+        <w:rPr>
+          <w:noProof/>
+        </w:rPr>
         <w:drawing>
           <wp:inline distT="0" distB="0" distL="0" distR="0" wp14:anchorId="13F0600F" wp14:editId="5A74C80B">
             <wp:extent cx="2935181" cy="3267075"/>
@@ -867,121 +910,11 @@
         <w:t>Microcontroller Plots</w:t>
       </w:r>
     </w:p>
-    <w:p>
-      <w:r>
-        <w:drawing>
-          <wp:inline distT="0" distB="0" distL="0" distR="0" wp14:anchorId="06299B02" wp14:editId="1479ED3E">
-            <wp:extent cx="5943600" cy="2658745"/>
-            <wp:effectExtent l="0" t="0" r="0" b="8255"/>
-            <wp:docPr id="1264666497" name="Picture 1" descr="A screenshot of a computer&#10;&#10;Description automatically generated"/>
-            <wp:cNvGraphicFramePr>
-              <a:graphicFrameLocks xmlns:a="http://schemas.openxmlformats.org/drawingml/2006/main" noChangeAspect="1"/>
-            </wp:cNvGraphicFramePr>
-            <a:graphic xmlns:a="http://schemas.openxmlformats.org/drawingml/2006/main">
-              <a:graphicData uri="http://schemas.openxmlformats.org/drawingml/2006/picture">
-                <pic:pic xmlns:pic="http://schemas.openxmlformats.org/drawingml/2006/picture">
-                  <pic:nvPicPr>
-                    <pic:cNvPr id="1264666497" name="Picture 1" descr="A screenshot of a computer&#10;&#10;Description automatically generated"/>
-                    <pic:cNvPicPr/>
-                  </pic:nvPicPr>
-                  <pic:blipFill>
-                    <a:blip r:embed="rId12"/>
-                    <a:stretch>
-                      <a:fillRect/>
-                    </a:stretch>
-                  </pic:blipFill>
-                  <pic:spPr>
-                    <a:xfrm>
-                      <a:off x="0" y="0"/>
-                      <a:ext cx="5943600" cy="2658745"/>
-                    </a:xfrm>
-                    <a:prstGeom prst="rect">
-                      <a:avLst/>
-                    </a:prstGeom>
-                  </pic:spPr>
-                </pic:pic>
-              </a:graphicData>
-            </a:graphic>
-          </wp:inline>
-        </w:drawing>
-      </w:r>
-    </w:p>
-    <w:p>
-      <w:r>
-        <w:drawing>
-          <wp:inline distT="0" distB="0" distL="0" distR="0" wp14:anchorId="3DCD3342" wp14:editId="4080E300">
-            <wp:extent cx="5943600" cy="2682240"/>
-            <wp:effectExtent l="0" t="0" r="0" b="3810"/>
-            <wp:docPr id="887719659" name="Picture 1" descr="A screenshot of a computer&#10;&#10;Description automatically generated"/>
-            <wp:cNvGraphicFramePr>
-              <a:graphicFrameLocks xmlns:a="http://schemas.openxmlformats.org/drawingml/2006/main" noChangeAspect="1"/>
-            </wp:cNvGraphicFramePr>
-            <a:graphic xmlns:a="http://schemas.openxmlformats.org/drawingml/2006/main">
-              <a:graphicData uri="http://schemas.openxmlformats.org/drawingml/2006/picture">
-                <pic:pic xmlns:pic="http://schemas.openxmlformats.org/drawingml/2006/picture">
-                  <pic:nvPicPr>
-                    <pic:cNvPr id="887719659" name="Picture 1" descr="A screenshot of a computer&#10;&#10;Description automatically generated"/>
-                    <pic:cNvPicPr/>
-                  </pic:nvPicPr>
-                  <pic:blipFill>
-                    <a:blip r:embed="rId13"/>
-                    <a:stretch>
-                      <a:fillRect/>
-                    </a:stretch>
-                  </pic:blipFill>
-                  <pic:spPr>
-                    <a:xfrm>
-                      <a:off x="0" y="0"/>
-                      <a:ext cx="5943600" cy="2682240"/>
-                    </a:xfrm>
-                    <a:prstGeom prst="rect">
-                      <a:avLst/>
-                    </a:prstGeom>
-                  </pic:spPr>
-                </pic:pic>
-              </a:graphicData>
-            </a:graphic>
-          </wp:inline>
-        </w:drawing>
-      </w:r>
-    </w:p>
-    <w:p>
-      <w:r>
-        <w:t>I removed the secondary line showing the filter magnitude due to it using butter</w:t>
-      </w:r>
-      <w:r>
-        <w:t>()</w:t>
-      </w:r>
-      <w:r>
-        <w:t xml:space="preserve">. </w:t>
-      </w:r>
-      <w:r>
-        <w:t>The function b</w:t>
-      </w:r>
-      <w:r>
-        <w:t>utter</w:t>
-      </w:r>
-      <w:r>
-        <w:t>()</w:t>
-      </w:r>
-      <w:r>
-        <w:t xml:space="preserve"> gives better</w:t>
-      </w:r>
-      <w:r>
-        <w:t xml:space="preserve"> (see A&amp;B coef. section)</w:t>
-      </w:r>
-      <w:r>
-        <w:t xml:space="preserve"> but different results</w:t>
-      </w:r>
-      <w:r>
-        <w:t xml:space="preserve"> from the difference equation using the calculated A and B</w:t>
-      </w:r>
-      <w:r>
-        <w:t>.</w:t>
-      </w:r>
-    </w:p>
+    <w:p/>
+    <w:p/>
+    <w:p/>
     <w:sectPr>
-      <w:headerReference w:type="default" r:id="rId14"/>
+      <w:headerReference w:type="default" r:id="rId12"/>
       <w:pgSz w:w="12240" w:h="15840"/>
       <w:pgMar w:top="1440" w:right="1440" w:bottom="1440" w:left="1440" w:header="720" w:footer="720" w:gutter="0"/>
       <w:cols w:space="720"/>
@@ -1730,6 +1663,7 @@
   <w:style w:type="character" w:default="1" w:styleId="DefaultParagraphFont">
     <w:name w:val="Default Paragraph Font"/>
     <w:uiPriority w:val="1"/>
+    <w:semiHidden/>
     <w:unhideWhenUsed/>
   </w:style>
   <w:style w:type="table" w:default="1" w:styleId="TableNormal">

</xml_diff>